<commit_message>
Cambie la plaqueta para el zif socket chico para que queden ordenados los pines para conectar la plaqueta al Arduino
</commit_message>
<xml_diff>
--- a/Bottom/ZIF socket chico/Arduino bootloader.docx
+++ b/Bottom/ZIF socket chico/Arduino bootloader.docx
@@ -1,6 +1,6 @@
 
 <file path=word/document.xml><?xml version="1.0" encoding="utf-8"?>
-<w:document xmlns:wpc="http://schemas.microsoft.com/office/word/2010/wordprocessingCanvas" xmlns:cx="http://schemas.microsoft.com/office/drawing/2014/chartex" xmlns:cx1="http://schemas.microsoft.com/office/drawing/2015/9/8/chartex" xmlns:mc="http://schemas.openxmlformats.org/markup-compatibility/2006" xmlns:o="urn:schemas-microsoft-com:office:office" xmlns:r="http://schemas.openxmlformats.org/officeDocument/2006/relationships" xmlns:m="http://schemas.openxmlformats.org/officeDocument/2006/math" xmlns:v="urn:schemas-microsoft-com:vml" xmlns:wp14="http://schemas.microsoft.com/office/word/2010/wordprocessingDrawing" xmlns:wp="http://schemas.openxmlformats.org/drawingml/2006/wordprocessingDrawing" xmlns:w10="urn:schemas-microsoft-com:office:word" xmlns:w="http://schemas.openxmlformats.org/wordprocessingml/2006/main" xmlns:w14="http://schemas.microsoft.com/office/word/2010/wordml" xmlns:w15="http://schemas.microsoft.com/office/word/2012/wordml" xmlns:w16se="http://schemas.microsoft.com/office/word/2015/wordml/symex" xmlns:wpg="http://schemas.microsoft.com/office/word/2010/wordprocessingGroup" xmlns:wpi="http://schemas.microsoft.com/office/word/2010/wordprocessingInk" xmlns:wne="http://schemas.microsoft.com/office/word/2006/wordml" xmlns:wps="http://schemas.microsoft.com/office/word/2010/wordprocessingShape" mc:Ignorable="w14 w15 w16se wp14">
+<w:document xmlns:wpc="http://schemas.microsoft.com/office/word/2010/wordprocessingCanvas" xmlns:cx="http://schemas.microsoft.com/office/drawing/2014/chartex" xmlns:cx1="http://schemas.microsoft.com/office/drawing/2015/9/8/chartex" xmlns:cx2="http://schemas.microsoft.com/office/drawing/2015/10/21/chartex" xmlns:cx3="http://schemas.microsoft.com/office/drawing/2016/5/9/chartex" xmlns:cx4="http://schemas.microsoft.com/office/drawing/2016/5/10/chartex" xmlns:cx5="http://schemas.microsoft.com/office/drawing/2016/5/11/chartex" xmlns:cx6="http://schemas.microsoft.com/office/drawing/2016/5/12/chartex" xmlns:cx7="http://schemas.microsoft.com/office/drawing/2016/5/13/chartex" xmlns:cx8="http://schemas.microsoft.com/office/drawing/2016/5/14/chartex" xmlns:mc="http://schemas.openxmlformats.org/markup-compatibility/2006" xmlns:aink="http://schemas.microsoft.com/office/drawing/2016/ink" xmlns:am3d="http://schemas.microsoft.com/office/drawing/2017/model3d" xmlns:o="urn:schemas-microsoft-com:office:office" xmlns:r="http://schemas.openxmlformats.org/officeDocument/2006/relationships" xmlns:m="http://schemas.openxmlformats.org/officeDocument/2006/math" xmlns:v="urn:schemas-microsoft-com:vml" xmlns:wp14="http://schemas.microsoft.com/office/word/2010/wordprocessingDrawing" xmlns:wp="http://schemas.openxmlformats.org/drawingml/2006/wordprocessingDrawing" xmlns:w10="urn:schemas-microsoft-com:office:word" xmlns:w="http://schemas.openxmlformats.org/wordprocessingml/2006/main" xmlns:w14="http://schemas.microsoft.com/office/word/2010/wordml" xmlns:w15="http://schemas.microsoft.com/office/word/2012/wordml" xmlns:w16cex="http://schemas.microsoft.com/office/word/2018/wordml/cex" xmlns:w16cid="http://schemas.microsoft.com/office/word/2016/wordml/cid" xmlns:w16="http://schemas.microsoft.com/office/word/2018/wordml" xmlns:w16sdtdh="http://schemas.microsoft.com/office/word/2020/wordml/sdtdatahash" xmlns:w16se="http://schemas.microsoft.com/office/word/2015/wordml/symex" xmlns:wpg="http://schemas.microsoft.com/office/word/2010/wordprocessingGroup" xmlns:wpi="http://schemas.microsoft.com/office/word/2010/wordprocessingInk" xmlns:wne="http://schemas.microsoft.com/office/word/2006/wordml" xmlns:wps="http://schemas.microsoft.com/office/word/2010/wordprocessingShape" mc:Ignorable="w14 w15 w16se w16cid w16 w16cex w16sdtdh wp14">
   <w:body>
     <w:p>
       <w:pPr>
@@ -14,7 +14,6 @@
           <w:lang w:val="es-AR"/>
         </w:rPr>
       </w:pPr>
-      <w:proofErr w:type="spellStart"/>
       <w:r>
         <w:rPr>
           <w:rFonts w:asciiTheme="majorHAnsi" w:eastAsiaTheme="majorEastAsia" w:hAnsiTheme="majorHAnsi" w:cstheme="majorBidi"/>
@@ -24,127 +23,76 @@
           <w:szCs w:val="56"/>
           <w:lang w:val="es-AR"/>
         </w:rPr>
+        <w:t>Arduino bootloader</w:t>
+      </w:r>
+    </w:p>
+    <w:p>
+      <w:pPr>
+        <w:pStyle w:val="Ttulo2"/>
+        <w:rPr>
+          <w:lang w:val="es-AR"/>
+        </w:rPr>
+      </w:pPr>
+    </w:p>
+    <w:p>
+      <w:pPr>
+        <w:spacing w:line="240" w:lineRule="auto"/>
+        <w:rPr>
+          <w:lang w:val="es-AR"/>
+        </w:rPr>
+      </w:pPr>
+      <w:r>
+        <w:rPr>
+          <w:lang w:val="es-AR"/>
+        </w:rPr>
+        <w:t xml:space="preserve">Toda la documentación </w:t>
+      </w:r>
+      <w:proofErr w:type="gramStart"/>
+      <w:r>
+        <w:rPr>
+          <w:lang w:val="es-AR"/>
+        </w:rPr>
+        <w:t>la saque</w:t>
+      </w:r>
+      <w:proofErr w:type="gramEnd"/>
+      <w:r>
+        <w:rPr>
+          <w:lang w:val="es-AR"/>
+        </w:rPr>
+        <w:t xml:space="preserve"> de la página oficial de soporte de </w:t>
+      </w:r>
+      <w:r>
+        <w:rPr>
+          <w:lang w:val="es-AR"/>
+        </w:rPr>
         <w:t>Arduino</w:t>
       </w:r>
-      <w:proofErr w:type="spellEnd"/>
-      <w:r>
-        <w:rPr>
-          <w:rFonts w:asciiTheme="majorHAnsi" w:eastAsiaTheme="majorEastAsia" w:hAnsiTheme="majorHAnsi" w:cstheme="majorBidi"/>
-          <w:spacing w:val="-10"/>
-          <w:kern w:val="28"/>
-          <w:sz w:val="56"/>
-          <w:szCs w:val="56"/>
-          <w:lang w:val="es-AR"/>
-        </w:rPr>
-        <w:t xml:space="preserve"> </w:t>
-      </w:r>
-      <w:proofErr w:type="spellStart"/>
-      <w:r>
-        <w:rPr>
-          <w:rFonts w:asciiTheme="majorHAnsi" w:eastAsiaTheme="majorEastAsia" w:hAnsiTheme="majorHAnsi" w:cstheme="majorBidi"/>
-          <w:spacing w:val="-10"/>
-          <w:kern w:val="28"/>
-          <w:sz w:val="56"/>
-          <w:szCs w:val="56"/>
-          <w:lang w:val="es-AR"/>
-        </w:rPr>
-        <w:t>bootloader</w:t>
-      </w:r>
-      <w:proofErr w:type="spellEnd"/>
-    </w:p>
-    <w:p>
-      <w:pPr>
-        <w:pStyle w:val="Ttulo2"/>
-        <w:rPr>
-          <w:lang w:val="es-AR"/>
-        </w:rPr>
-      </w:pPr>
+      <w:r>
+        <w:rPr>
+          <w:lang w:val="es-AR"/>
+        </w:rPr>
+        <w:t>.</w:t>
+      </w:r>
     </w:p>
     <w:p>
       <w:pPr>
         <w:spacing w:line="240" w:lineRule="auto"/>
         <w:rPr>
-          <w:lang w:val="es-AR"/>
-        </w:rPr>
-      </w:pPr>
-      <w:r>
-        <w:rPr>
-          <w:lang w:val="es-AR"/>
-        </w:rPr>
-        <w:t xml:space="preserve">Toda la </w:t>
-      </w:r>
-      <w:r>
-        <w:rPr>
-          <w:lang w:val="es-AR"/>
-        </w:rPr>
-        <w:t>documentación</w:t>
-      </w:r>
-      <w:r>
-        <w:rPr>
-          <w:lang w:val="es-AR"/>
-        </w:rPr>
-        <w:t xml:space="preserve"> </w:t>
-      </w:r>
-      <w:proofErr w:type="gramStart"/>
-      <w:r>
-        <w:rPr>
-          <w:lang w:val="es-AR"/>
-        </w:rPr>
-        <w:t>la saque</w:t>
-      </w:r>
-      <w:proofErr w:type="gramEnd"/>
-      <w:r>
-        <w:rPr>
-          <w:lang w:val="es-AR"/>
-        </w:rPr>
-        <w:t xml:space="preserve"> de la </w:t>
-      </w:r>
-      <w:r>
-        <w:rPr>
-          <w:lang w:val="es-AR"/>
-        </w:rPr>
-        <w:t>página</w:t>
-      </w:r>
-      <w:r>
-        <w:rPr>
-          <w:lang w:val="es-AR"/>
-        </w:rPr>
-        <w:t xml:space="preserve"> oficial de soporte de </w:t>
-      </w:r>
-      <w:proofErr w:type="spellStart"/>
-      <w:r>
-        <w:rPr>
-          <w:lang w:val="es-AR"/>
-        </w:rPr>
-        <w:t>arduino</w:t>
-      </w:r>
-      <w:proofErr w:type="spellEnd"/>
-      <w:r>
-        <w:rPr>
-          <w:lang w:val="es-AR"/>
-        </w:rPr>
-        <w:t>.</w:t>
+          <w:lang w:val="en-US"/>
+        </w:rPr>
+      </w:pPr>
+      <w:r>
+        <w:rPr>
+          <w:lang w:val="en-US"/>
+        </w:rPr>
+        <w:t>Link https://www.arduino.cc/en/Tutorial/BuiltInExamples/ArduinoToBreadboard</w:t>
       </w:r>
     </w:p>
     <w:p>
       <w:pPr>
         <w:spacing w:line="240" w:lineRule="auto"/>
         <w:rPr>
-          <w:lang w:val="es-AR"/>
-        </w:rPr>
-      </w:pPr>
-      <w:r>
-        <w:rPr>
-          <w:lang w:val="es-AR"/>
-        </w:rPr>
-        <w:t>Link https://www.arduino.cc/en/Tutorial/BuiltInExamples/ArduinoToBreadboard</w:t>
-      </w:r>
-    </w:p>
-    <w:p>
-      <w:pPr>
-        <w:spacing w:line="240" w:lineRule="auto"/>
-        <w:rPr>
-          <w:lang w:val="es-AR"/>
+          <w:lang w:val="en-US"/>
         </w:rPr>
       </w:pPr>
     </w:p>
@@ -176,14 +124,12 @@
         <w:tab/>
         <w:t xml:space="preserve">1. Placa doble faz que se conecte directamente sobre el </w:t>
       </w:r>
-      <w:proofErr w:type="spellStart"/>
-      <w:r>
-        <w:rPr>
-          <w:lang w:val="es-AR"/>
-        </w:rPr>
-        <w:t>arduino</w:t>
-      </w:r>
-      <w:proofErr w:type="spellEnd"/>
+      <w:r>
+        <w:rPr>
+          <w:lang w:val="es-AR"/>
+        </w:rPr>
+        <w:t>Arduino</w:t>
+      </w:r>
       <w:r>
         <w:rPr>
           <w:lang w:val="es-AR"/>
@@ -205,14 +151,12 @@
         <w:tab/>
         <w:t xml:space="preserve">2. Placa simple faz que se cablea directamente a los pines del </w:t>
       </w:r>
-      <w:proofErr w:type="spellStart"/>
-      <w:r>
-        <w:rPr>
-          <w:lang w:val="es-AR"/>
-        </w:rPr>
-        <w:t>arduino</w:t>
-      </w:r>
-      <w:proofErr w:type="spellEnd"/>
+      <w:r>
+        <w:rPr>
+          <w:lang w:val="es-AR"/>
+        </w:rPr>
+        <w:t>Arduino</w:t>
+      </w:r>
     </w:p>
     <w:p>
       <w:pPr>
@@ -239,21 +183,7 @@
           <w:lang w:val="es-AR"/>
         </w:rPr>
         <w:tab/>
-        <w:t xml:space="preserve">Tiene un </w:t>
-      </w:r>
-      <w:proofErr w:type="spellStart"/>
-      <w:r>
-        <w:rPr>
-          <w:lang w:val="es-AR"/>
-        </w:rPr>
-        <w:t>zif</w:t>
-      </w:r>
-      <w:proofErr w:type="spellEnd"/>
-      <w:r>
-        <w:rPr>
-          <w:lang w:val="es-AR"/>
-        </w:rPr>
-        <w:t xml:space="preserve"> socket chico</w:t>
+        <w:t>Tiene un zif socket chico</w:t>
       </w:r>
       <w:r>
         <w:rPr>
@@ -287,21 +217,7 @@
           <w:lang w:val="es-AR"/>
         </w:rPr>
         <w:tab/>
-        <w:t xml:space="preserve">Tiene un </w:t>
-      </w:r>
-      <w:proofErr w:type="spellStart"/>
-      <w:r>
-        <w:rPr>
-          <w:lang w:val="es-AR"/>
-        </w:rPr>
-        <w:t>zif</w:t>
-      </w:r>
-      <w:proofErr w:type="spellEnd"/>
-      <w:r>
-        <w:rPr>
-          <w:lang w:val="es-AR"/>
-        </w:rPr>
-        <w:t xml:space="preserve"> socket grande</w:t>
+        <w:t>Tiene un zif socket grande</w:t>
       </w:r>
       <w:r>
         <w:rPr>
@@ -453,21 +369,7 @@
         <w:rPr>
           <w:lang w:val="es-AR"/>
         </w:rPr>
-        <w:t xml:space="preserve">con </w:t>
-      </w:r>
-      <w:proofErr w:type="spellStart"/>
-      <w:r>
-        <w:rPr>
-          <w:lang w:val="es-AR"/>
-        </w:rPr>
-        <w:t>zif</w:t>
-      </w:r>
-      <w:proofErr w:type="spellEnd"/>
-      <w:r>
-        <w:rPr>
-          <w:lang w:val="es-AR"/>
-        </w:rPr>
-        <w:t xml:space="preserve"> socket 28-3””</w:t>
+        <w:t>con zif socket 28-3””</w:t>
       </w:r>
     </w:p>
     <w:p>
@@ -489,7 +391,7 @@
           <w:lang w:val="es-AR" w:eastAsia="es-AR"/>
         </w:rPr>
         <w:drawing>
-          <wp:inline distT="0" distB="0" distL="0" distR="0">
+          <wp:inline distT="0" distB="0" distL="0" distR="0" wp14:anchorId="37A613F6" wp14:editId="7958A09A">
             <wp:extent cx="5724525" cy="5373400"/>
             <wp:effectExtent l="0" t="0" r="0" b="0"/>
             <wp:docPr id="2" name="Imagen 2"/>
@@ -651,21 +553,7 @@
         <w:rPr>
           <w:lang w:val="es-AR"/>
         </w:rPr>
-        <w:t xml:space="preserve"> tiene que coincidir con la del </w:t>
-      </w:r>
-      <w:proofErr w:type="spellStart"/>
-      <w:r>
-        <w:rPr>
-          <w:lang w:val="es-AR"/>
-        </w:rPr>
-        <w:t>zif</w:t>
-      </w:r>
-      <w:proofErr w:type="spellEnd"/>
-      <w:r>
-        <w:rPr>
-          <w:lang w:val="es-AR"/>
-        </w:rPr>
-        <w:t xml:space="preserve"> socket</w:t>
+        <w:t xml:space="preserve"> tiene que coincidir con la del zif socket</w:t>
       </w:r>
     </w:p>
     <w:p>
@@ -701,33 +589,7 @@
           <w:lang w:val="es-AR"/>
         </w:rPr>
         <w:lastRenderedPageBreak/>
-        <w:t xml:space="preserve">Versión simple faz </w:t>
-      </w:r>
-      <w:r>
-        <w:rPr>
-          <w:lang w:val="es-AR"/>
-        </w:rPr>
-        <w:t xml:space="preserve">con </w:t>
-      </w:r>
-      <w:proofErr w:type="spellStart"/>
-      <w:r>
-        <w:rPr>
-          <w:lang w:val="es-AR"/>
-        </w:rPr>
-        <w:t>zif</w:t>
-      </w:r>
-      <w:proofErr w:type="spellEnd"/>
-      <w:r>
-        <w:rPr>
-          <w:lang w:val="es-AR"/>
-        </w:rPr>
-        <w:t xml:space="preserve"> socket 3</w:t>
-      </w:r>
-      <w:r>
-        <w:rPr>
-          <w:lang w:val="es-AR"/>
-        </w:rPr>
-        <w:t>””</w:t>
+        <w:t>Versión simple faz con zif socket 3””</w:t>
       </w:r>
     </w:p>
     <w:p>
@@ -750,7 +612,7 @@
           <w:lang w:val="es-AR" w:eastAsia="es-AR"/>
         </w:rPr>
         <w:drawing>
-          <wp:inline distT="0" distB="0" distL="0" distR="0">
+          <wp:inline distT="0" distB="0" distL="0" distR="0" wp14:anchorId="581624C9" wp14:editId="648E2223">
             <wp:extent cx="5724525" cy="4504220"/>
             <wp:effectExtent l="0" t="0" r="0" b="0"/>
             <wp:docPr id="4" name="Imagen 4"/>
@@ -873,13 +735,7 @@
         <w:rPr>
           <w:lang w:val="es-AR"/>
         </w:rPr>
-        <w:t>. La disposición de los pines también está representada con el texto 10 / 11 /12 /13</w:t>
-      </w:r>
-      <w:r>
-        <w:rPr>
-          <w:lang w:val="es-AR"/>
-        </w:rPr>
-        <w:t xml:space="preserve">. VCC debe estar conectado al pin de 5V del </w:t>
+        <w:t xml:space="preserve">. La disposición de los pines también está representada con el texto 10 / 11 /12 /13. VCC debe estar conectado al pin de 5V del </w:t>
       </w:r>
       <w:proofErr w:type="spellStart"/>
       <w:r>
@@ -907,19 +763,7 @@
         <w:rPr>
           <w:lang w:val="es-AR"/>
         </w:rPr>
-        <w:t xml:space="preserve">. La placa cuenta con </w:t>
-      </w:r>
-      <w:r>
-        <w:rPr>
-          <w:lang w:val="es-AR"/>
-        </w:rPr>
-        <w:t>seis</w:t>
-      </w:r>
-      <w:r>
-        <w:rPr>
-          <w:lang w:val="es-AR"/>
-        </w:rPr>
-        <w:t xml:space="preserve"> agujeros de 7mm para montarlo.</w:t>
+        <w:t>. La placa cuenta con seis agujeros de 7mm para montarlo.</w:t>
       </w:r>
     </w:p>
     <w:p>
@@ -946,73 +790,57 @@
         <w:rPr>
           <w:lang w:val="es-AR"/>
         </w:rPr>
-        <w:t xml:space="preserve"> tiene que coincidir con la del </w:t>
-      </w:r>
-      <w:proofErr w:type="spellStart"/>
-      <w:r>
-        <w:rPr>
-          <w:lang w:val="es-AR"/>
-        </w:rPr>
-        <w:t>zif</w:t>
-      </w:r>
-      <w:proofErr w:type="spellEnd"/>
-      <w:r>
-        <w:rPr>
-          <w:lang w:val="es-AR"/>
-        </w:rPr>
-        <w:t xml:space="preserve"> socket</w:t>
-      </w:r>
-    </w:p>
-    <w:p>
-      <w:pPr>
-        <w:rPr>
-          <w:lang w:val="es-AR"/>
-        </w:rPr>
-      </w:pPr>
-    </w:p>
-    <w:p>
-      <w:pPr>
-        <w:rPr>
-          <w:lang w:val="es-AR"/>
-        </w:rPr>
-      </w:pPr>
-    </w:p>
-    <w:p>
-      <w:pPr>
-        <w:rPr>
-          <w:lang w:val="es-AR"/>
-        </w:rPr>
-      </w:pPr>
-    </w:p>
-    <w:p>
-      <w:pPr>
-        <w:rPr>
-          <w:lang w:val="es-AR"/>
-        </w:rPr>
-      </w:pPr>
-    </w:p>
-    <w:p>
-      <w:pPr>
-        <w:rPr>
-          <w:lang w:val="es-AR"/>
-        </w:rPr>
-      </w:pPr>
-    </w:p>
-    <w:p>
-      <w:pPr>
-        <w:rPr>
-          <w:lang w:val="es-AR"/>
-        </w:rPr>
-      </w:pPr>
-    </w:p>
-    <w:p>
-      <w:pPr>
-        <w:rPr>
-          <w:lang w:val="es-AR"/>
-        </w:rPr>
-      </w:pPr>
-      <w:bookmarkStart w:id="0" w:name="_GoBack"/>
-      <w:bookmarkEnd w:id="0"/>
+        <w:t xml:space="preserve"> tiene que coincidir con la del zif socket</w:t>
+      </w:r>
+    </w:p>
+    <w:p>
+      <w:pPr>
+        <w:rPr>
+          <w:lang w:val="es-AR"/>
+        </w:rPr>
+      </w:pPr>
+    </w:p>
+    <w:p>
+      <w:pPr>
+        <w:rPr>
+          <w:lang w:val="es-AR"/>
+        </w:rPr>
+      </w:pPr>
+    </w:p>
+    <w:p>
+      <w:pPr>
+        <w:rPr>
+          <w:lang w:val="es-AR"/>
+        </w:rPr>
+      </w:pPr>
+    </w:p>
+    <w:p>
+      <w:pPr>
+        <w:rPr>
+          <w:lang w:val="es-AR"/>
+        </w:rPr>
+      </w:pPr>
+    </w:p>
+    <w:p>
+      <w:pPr>
+        <w:rPr>
+          <w:lang w:val="es-AR"/>
+        </w:rPr>
+      </w:pPr>
+    </w:p>
+    <w:p>
+      <w:pPr>
+        <w:rPr>
+          <w:lang w:val="es-AR"/>
+        </w:rPr>
+      </w:pPr>
+    </w:p>
+    <w:p>
+      <w:pPr>
+        <w:rPr>
+          <w:lang w:val="es-AR"/>
+        </w:rPr>
+      </w:pPr>
     </w:p>
     <w:p>
       <w:pPr>
@@ -1032,7 +860,7 @@
 </file>
 
 <file path=word/styles.xml><?xml version="1.0" encoding="utf-8"?>
-<w:styles xmlns:mc="http://schemas.openxmlformats.org/markup-compatibility/2006" xmlns:r="http://schemas.openxmlformats.org/officeDocument/2006/relationships" xmlns:w="http://schemas.openxmlformats.org/wordprocessingml/2006/main" xmlns:w14="http://schemas.microsoft.com/office/word/2010/wordml" xmlns:w15="http://schemas.microsoft.com/office/word/2012/wordml" xmlns:w16se="http://schemas.microsoft.com/office/word/2015/wordml/symex" mc:Ignorable="w14 w15 w16se">
+<w:styles xmlns:mc="http://schemas.openxmlformats.org/markup-compatibility/2006" xmlns:r="http://schemas.openxmlformats.org/officeDocument/2006/relationships" xmlns:w="http://schemas.openxmlformats.org/wordprocessingml/2006/main" xmlns:w14="http://schemas.microsoft.com/office/word/2010/wordml" xmlns:w15="http://schemas.microsoft.com/office/word/2012/wordml" xmlns:w16cex="http://schemas.microsoft.com/office/word/2018/wordml/cex" xmlns:w16cid="http://schemas.microsoft.com/office/word/2016/wordml/cid" xmlns:w16="http://schemas.microsoft.com/office/word/2018/wordml" xmlns:w16sdtdh="http://schemas.microsoft.com/office/word/2020/wordml/sdtdatahash" xmlns:w16se="http://schemas.microsoft.com/office/word/2015/wordml/symex" mc:Ignorable="w14 w15 w16se w16cid w16 w16cex w16sdtdh">
   <w:docDefaults>
     <w:rPrDefault>
       <w:rPr>
@@ -1048,7 +876,7 @@
       </w:pPr>
     </w:pPrDefault>
   </w:docDefaults>
-  <w:latentStyles w:defLockedState="0" w:defUIPriority="99" w:defSemiHidden="0" w:defUnhideWhenUsed="0" w:defQFormat="0" w:count="371">
+  <w:latentStyles w:defLockedState="0" w:defUIPriority="99" w:defSemiHidden="0" w:defUnhideWhenUsed="0" w:defQFormat="0" w:count="376">
     <w:lsdException w:name="Normal" w:uiPriority="0" w:qFormat="1"/>
     <w:lsdException w:name="heading 1" w:uiPriority="9" w:qFormat="1"/>
     <w:lsdException w:name="heading 2" w:semiHidden="1" w:uiPriority="9" w:unhideWhenUsed="1" w:qFormat="1"/>
@@ -1154,7 +982,6 @@
     <w:lsdException w:name="HTML Sample" w:semiHidden="1" w:unhideWhenUsed="1"/>
     <w:lsdException w:name="HTML Typewriter" w:semiHidden="1" w:unhideWhenUsed="1"/>
     <w:lsdException w:name="HTML Variable" w:semiHidden="1" w:unhideWhenUsed="1"/>
-    <w:lsdException w:name="Normal Table" w:semiHidden="1" w:unhideWhenUsed="1"/>
     <w:lsdException w:name="annotation subject" w:semiHidden="1" w:unhideWhenUsed="1"/>
     <w:lsdException w:name="No List" w:semiHidden="1" w:unhideWhenUsed="1"/>
     <w:lsdException w:name="Outline List 1" w:semiHidden="1" w:unhideWhenUsed="1"/>
@@ -1197,11 +1024,8 @@
     <w:lsdException w:name="Table Contemporary" w:semiHidden="1" w:unhideWhenUsed="1"/>
     <w:lsdException w:name="Table Elegant" w:semiHidden="1" w:unhideWhenUsed="1"/>
     <w:lsdException w:name="Table Professional" w:semiHidden="1" w:unhideWhenUsed="1"/>
-    <w:lsdException w:name="Table Subtle 1" w:semiHidden="1" w:unhideWhenUsed="1"/>
     <w:lsdException w:name="Table Subtle 2" w:semiHidden="1" w:unhideWhenUsed="1"/>
     <w:lsdException w:name="Table Web 1" w:semiHidden="1" w:unhideWhenUsed="1"/>
-    <w:lsdException w:name="Table Web 2" w:semiHidden="1" w:unhideWhenUsed="1"/>
-    <w:lsdException w:name="Table Web 3" w:semiHidden="1" w:unhideWhenUsed="1"/>
     <w:lsdException w:name="Balloon Text" w:semiHidden="1" w:unhideWhenUsed="1"/>
     <w:lsdException w:name="Table Grid" w:uiPriority="59"/>
     <w:lsdException w:name="Table Theme" w:semiHidden="1" w:unhideWhenUsed="1"/>
@@ -1420,6 +1244,11 @@
     <w:lsdException w:name="List Table 5 Dark Accent 6" w:uiPriority="50"/>
     <w:lsdException w:name="List Table 6 Colorful Accent 6" w:uiPriority="51"/>
     <w:lsdException w:name="List Table 7 Colorful Accent 6" w:uiPriority="52"/>
+    <w:lsdException w:name="Mention" w:semiHidden="1" w:unhideWhenUsed="1"/>
+    <w:lsdException w:name="Smart Hyperlink" w:semiHidden="1" w:unhideWhenUsed="1"/>
+    <w:lsdException w:name="Hashtag" w:semiHidden="1" w:unhideWhenUsed="1"/>
+    <w:lsdException w:name="Unresolved Mention" w:semiHidden="1" w:unhideWhenUsed="1"/>
+    <w:lsdException w:name="Smart Link" w:semiHidden="1" w:unhideWhenUsed="1"/>
   </w:latentStyles>
   <w:style w:type="paragraph" w:default="1" w:styleId="Normal">
     <w:name w:val="Normal"/>

</xml_diff>